<commit_message>
feat(main): add files lab02
</commit_message>
<xml_diff>
--- a/labs/lab02/report/report.docx
+++ b/labs/lab02/report/report.docx
@@ -362,7 +362,7 @@
               <a:graphicData uri="http://schemas.openxmlformats.org/drawingml/2006/picture">
                 <pic:pic>
                   <pic:nvPicPr>
-                    <pic:cNvPr descr="image/1.jpg" id="25" name="Picture"/>
+                    <pic:cNvPr descr="image/1.png" id="25" name="Picture"/>
                     <pic:cNvPicPr>
                       <a:picLocks noChangeArrowheads="1" noChangeAspect="1"/>
                     </pic:cNvPicPr>
@@ -425,7 +425,7 @@
               <a:graphicData uri="http://schemas.openxmlformats.org/drawingml/2006/picture">
                 <pic:pic>
                   <pic:nvPicPr>
-                    <pic:cNvPr descr="image/2.jpg" id="28" name="Picture"/>
+                    <pic:cNvPr descr="image/2.png" id="28" name="Picture"/>
                     <pic:cNvPicPr>
                       <a:picLocks noChangeArrowheads="1" noChangeAspect="1"/>
                     </pic:cNvPicPr>
@@ -504,7 +504,7 @@
               <a:graphicData uri="http://schemas.openxmlformats.org/drawingml/2006/picture">
                 <pic:pic>
                   <pic:nvPicPr>
-                    <pic:cNvPr descr="image/3.jpg" id="31" name="Picture"/>
+                    <pic:cNvPr descr="image/3.png" id="31" name="Picture"/>
                     <pic:cNvPicPr>
                       <a:picLocks noChangeArrowheads="1" noChangeAspect="1"/>
                     </pic:cNvPicPr>
@@ -583,7 +583,7 @@
               <a:graphicData uri="http://schemas.openxmlformats.org/drawingml/2006/picture">
                 <pic:pic>
                   <pic:nvPicPr>
-                    <pic:cNvPr descr="image/4.jpg" id="34" name="Picture"/>
+                    <pic:cNvPr descr="image/4.png" id="34" name="Picture"/>
                     <pic:cNvPicPr>
                       <a:picLocks noChangeArrowheads="1" noChangeAspect="1"/>
                     </pic:cNvPicPr>
@@ -646,7 +646,7 @@
               <a:graphicData uri="http://schemas.openxmlformats.org/drawingml/2006/picture">
                 <pic:pic>
                   <pic:nvPicPr>
-                    <pic:cNvPr descr="image/5.jpg" id="37" name="Picture"/>
+                    <pic:cNvPr descr="image/5.png" id="37" name="Picture"/>
                     <pic:cNvPicPr>
                       <a:picLocks noChangeArrowheads="1" noChangeAspect="1"/>
                     </pic:cNvPicPr>

</xml_diff>